<commit_message>
modified computer room proposal
</commit_message>
<xml_diff>
--- a/精雕实验室/数字加工教学配套设备申请书.docx
+++ b/精雕实验室/数字加工教学配套设备申请书.docx
@@ -694,23 +694,7 @@
           <w:sz w:val="24"/>
           <w:szCs w:val="24"/>
         </w:rPr>
-        <w:t>训练</w:t>
-      </w:r>
-      <w:r>
-        <w:rPr>
-          <w:rFonts w:hint="eastAsia"/>
-          <w:sz w:val="24"/>
-          <w:szCs w:val="24"/>
-        </w:rPr>
-        <w:t>中心</w:t>
-      </w:r>
-      <w:r>
-        <w:rPr>
-          <w:rFonts w:hint="eastAsia"/>
-          <w:sz w:val="24"/>
-          <w:szCs w:val="24"/>
-        </w:rPr>
-        <w:t>整体</w:t>
+        <w:t>训练中心整体</w:t>
       </w:r>
       <w:r>
         <w:rPr>
@@ -1416,7 +1400,6 @@
         <w:spacing w:line="276" w:lineRule="auto"/>
         <w:ind w:firstLineChars="200" w:firstLine="480"/>
         <w:rPr>
-          <w:rFonts w:hint="eastAsia"/>
           <w:sz w:val="24"/>
           <w:szCs w:val="24"/>
         </w:rPr>
@@ -1653,7 +1636,6 @@
         <w:spacing w:line="276" w:lineRule="auto"/>
         <w:ind w:firstLineChars="200" w:firstLine="480"/>
         <w:rPr>
-          <w:rFonts w:hint="eastAsia"/>
           <w:sz w:val="24"/>
           <w:szCs w:val="24"/>
         </w:rPr>
@@ -1664,179 +1646,355 @@
           <w:sz w:val="24"/>
           <w:szCs w:val="24"/>
         </w:rPr>
+        <w:t>日常</w:t>
+      </w:r>
+      <w:r>
+        <w:rPr>
+          <w:sz w:val="24"/>
+          <w:szCs w:val="24"/>
+        </w:rPr>
         <w:t>科研服务</w:t>
       </w:r>
-      <w:bookmarkStart w:id="0" w:name="_GoBack"/>
-      <w:bookmarkEnd w:id="0"/>
-    </w:p>
-    <w:p>
-      <w:pPr>
-        <w:spacing w:line="276" w:lineRule="auto"/>
-        <w:ind w:firstLineChars="200" w:firstLine="480"/>
-        <w:rPr>
-          <w:sz w:val="24"/>
-          <w:szCs w:val="24"/>
-        </w:rPr>
-      </w:pPr>
-    </w:p>
-    <w:p>
-      <w:pPr>
-        <w:pStyle w:val="Heading1"/>
-        <w:numPr>
-          <w:ilvl w:val="0"/>
-          <w:numId w:val="1"/>
-        </w:numPr>
-        <w:spacing w:before="120" w:after="120" w:line="240" w:lineRule="auto"/>
-        <w:rPr>
-          <w:sz w:val="36"/>
-        </w:rPr>
-      </w:pPr>
-      <w:r>
-        <w:rPr>
-          <w:rFonts w:hint="eastAsia"/>
-          <w:sz w:val="36"/>
+      <w:r>
+        <w:rPr>
+          <w:rFonts w:hint="eastAsia"/>
+          <w:sz w:val="24"/>
+          <w:szCs w:val="24"/>
+        </w:rPr>
+        <w:t>的</w:t>
+      </w:r>
+      <w:r>
+        <w:rPr>
+          <w:sz w:val="24"/>
+          <w:szCs w:val="24"/>
+        </w:rPr>
+        <w:t>相关负责人员，需要</w:t>
+      </w:r>
+      <w:r>
+        <w:rPr>
+          <w:rFonts w:hint="eastAsia"/>
+          <w:sz w:val="24"/>
+          <w:szCs w:val="24"/>
+        </w:rPr>
+        <w:t>在</w:t>
+      </w:r>
+      <w:r>
+        <w:rPr>
+          <w:sz w:val="24"/>
+          <w:szCs w:val="24"/>
+        </w:rPr>
+        <w:t>加工前</w:t>
+      </w:r>
+      <w:r>
+        <w:rPr>
+          <w:sz w:val="24"/>
+          <w:szCs w:val="24"/>
+        </w:rPr>
+        <w:t>进行设计图</w:t>
+      </w:r>
+      <w:r>
+        <w:rPr>
+          <w:rFonts w:hint="eastAsia"/>
+          <w:sz w:val="24"/>
+          <w:szCs w:val="24"/>
+        </w:rPr>
+        <w:t>样</w:t>
+      </w:r>
+      <w:r>
+        <w:rPr>
+          <w:sz w:val="24"/>
+          <w:szCs w:val="24"/>
+        </w:rPr>
+        <w:t>的精修、</w:t>
+      </w:r>
+      <w:r>
+        <w:rPr>
+          <w:rFonts w:hint="eastAsia"/>
+          <w:sz w:val="24"/>
+          <w:szCs w:val="24"/>
+        </w:rPr>
+        <w:t>虚拟</w:t>
+      </w:r>
+      <w:r>
+        <w:rPr>
+          <w:sz w:val="24"/>
+          <w:szCs w:val="24"/>
+        </w:rPr>
+        <w:t>加工装配</w:t>
+      </w:r>
+      <w:r>
+        <w:rPr>
+          <w:rFonts w:hint="eastAsia"/>
+          <w:sz w:val="24"/>
+          <w:szCs w:val="24"/>
+        </w:rPr>
+        <w:t>、</w:t>
+      </w:r>
+      <w:r>
+        <w:rPr>
+          <w:rFonts w:hint="eastAsia"/>
+          <w:sz w:val="24"/>
+          <w:szCs w:val="24"/>
+        </w:rPr>
+        <w:t>生产</w:t>
+      </w:r>
+      <w:r>
+        <w:rPr>
+          <w:sz w:val="24"/>
+          <w:szCs w:val="24"/>
+        </w:rPr>
+        <w:t>排产等</w:t>
+      </w:r>
+      <w:r>
+        <w:rPr>
+          <w:rFonts w:hint="eastAsia"/>
+          <w:sz w:val="24"/>
+          <w:szCs w:val="24"/>
+        </w:rPr>
+        <w:t>辅助性</w:t>
+      </w:r>
+      <w:r>
+        <w:rPr>
+          <w:sz w:val="24"/>
+          <w:szCs w:val="24"/>
+        </w:rPr>
+        <w:t>工作</w:t>
+      </w:r>
+      <w:r>
+        <w:rPr>
+          <w:rFonts w:hint="eastAsia"/>
+          <w:sz w:val="24"/>
+          <w:szCs w:val="24"/>
+        </w:rPr>
+        <w:t>。</w:t>
+      </w:r>
+      <w:r>
+        <w:rPr>
+          <w:rFonts w:hint="eastAsia"/>
+          <w:sz w:val="24"/>
+          <w:szCs w:val="24"/>
+        </w:rPr>
+        <w:t>为了</w:t>
+      </w:r>
+      <w:r>
+        <w:rPr>
+          <w:sz w:val="24"/>
+          <w:szCs w:val="24"/>
+        </w:rPr>
+        <w:t>保证生产效率，加工设备</w:t>
+      </w:r>
+      <w:r>
+        <w:rPr>
+          <w:rFonts w:hint="eastAsia"/>
+          <w:sz w:val="24"/>
+          <w:szCs w:val="24"/>
+        </w:rPr>
+        <w:t>配套计算机</w:t>
+      </w:r>
+      <w:r>
+        <w:rPr>
+          <w:sz w:val="24"/>
+          <w:szCs w:val="24"/>
+        </w:rPr>
+        <w:t>需要</w:t>
+      </w:r>
+      <w:r>
+        <w:rPr>
+          <w:rFonts w:hint="eastAsia"/>
+          <w:sz w:val="24"/>
+          <w:szCs w:val="24"/>
         </w:rPr>
         <w:lastRenderedPageBreak/>
-        <w:t>主要使用情境</w:t>
-      </w:r>
-    </w:p>
-    <w:p>
-      <w:pPr>
-        <w:pStyle w:val="Heading2"/>
-        <w:numPr>
-          <w:ilvl w:val="1"/>
-          <w:numId w:val="1"/>
-        </w:numPr>
-        <w:spacing w:before="120" w:after="120" w:line="240" w:lineRule="auto"/>
-      </w:pPr>
-      <w:r>
-        <w:rPr>
-          <w:rFonts w:hint="eastAsia"/>
-        </w:rPr>
-        <w:t>课程教学</w:t>
-      </w:r>
-    </w:p>
-    <w:p>
-      <w:pPr>
-        <w:spacing w:line="276" w:lineRule="auto"/>
-        <w:ind w:firstLineChars="200" w:firstLine="480"/>
-        <w:rPr>
-          <w:sz w:val="24"/>
-          <w:szCs w:val="24"/>
-        </w:rPr>
-      </w:pPr>
-      <w:r>
-        <w:rPr>
-          <w:rFonts w:hint="eastAsia"/>
-          <w:sz w:val="24"/>
-          <w:szCs w:val="24"/>
-        </w:rPr>
-        <w:t>在课堂上，</w:t>
-      </w:r>
-      <w:r>
-        <w:rPr>
-          <w:sz w:val="24"/>
-          <w:szCs w:val="24"/>
-        </w:rPr>
-        <w:t>学生利用计算机</w:t>
-      </w:r>
-    </w:p>
-    <w:p>
-      <w:pPr>
-        <w:pStyle w:val="Heading2"/>
-        <w:numPr>
-          <w:ilvl w:val="1"/>
-          <w:numId w:val="1"/>
-        </w:numPr>
-        <w:spacing w:before="120" w:after="120" w:line="240" w:lineRule="auto"/>
-      </w:pPr>
-      <w:r>
-        <w:rPr>
-          <w:rFonts w:hint="eastAsia"/>
-        </w:rPr>
-        <w:t>教学指导与</w:t>
-      </w:r>
-      <w:r>
-        <w:t>服务</w:t>
-      </w:r>
-    </w:p>
-    <w:p>
-      <w:pPr>
-        <w:spacing w:line="276" w:lineRule="auto"/>
-        <w:ind w:firstLineChars="200" w:firstLine="480"/>
-        <w:rPr>
-          <w:sz w:val="24"/>
-          <w:szCs w:val="24"/>
-        </w:rPr>
-      </w:pPr>
-    </w:p>
-    <w:p>
-      <w:pPr>
-        <w:pStyle w:val="Heading2"/>
-        <w:numPr>
-          <w:ilvl w:val="1"/>
-          <w:numId w:val="1"/>
-        </w:numPr>
-        <w:spacing w:before="120" w:after="120" w:line="240" w:lineRule="auto"/>
-      </w:pPr>
-      <w:r>
-        <w:rPr>
-          <w:rFonts w:hint="eastAsia"/>
-        </w:rPr>
-        <w:t>科研</w:t>
-      </w:r>
-      <w:r>
-        <w:t>服务</w:t>
-      </w:r>
-    </w:p>
-    <w:p>
-      <w:pPr>
-        <w:spacing w:line="276" w:lineRule="auto"/>
-        <w:ind w:firstLineChars="200" w:firstLine="480"/>
-        <w:rPr>
-          <w:sz w:val="24"/>
-          <w:szCs w:val="24"/>
-        </w:rPr>
-      </w:pPr>
-    </w:p>
-    <w:p>
-      <w:pPr>
-        <w:pStyle w:val="Heading2"/>
-        <w:numPr>
-          <w:ilvl w:val="1"/>
-          <w:numId w:val="1"/>
-        </w:numPr>
-        <w:spacing w:before="120" w:after="120" w:line="240" w:lineRule="auto"/>
-      </w:pPr>
-      <w:r>
-        <w:rPr>
-          <w:rFonts w:hint="eastAsia"/>
-        </w:rPr>
-        <w:t>日常</w:t>
-      </w:r>
-      <w:r>
-        <w:t>展示</w:t>
-      </w:r>
-    </w:p>
-    <w:p>
-      <w:pPr>
-        <w:spacing w:line="276" w:lineRule="auto"/>
-        <w:ind w:firstLineChars="200" w:firstLine="480"/>
-        <w:rPr>
-          <w:sz w:val="24"/>
-          <w:szCs w:val="24"/>
-        </w:rPr>
-      </w:pPr>
-    </w:p>
-    <w:p>
-      <w:pPr>
-        <w:spacing w:line="276" w:lineRule="auto"/>
-        <w:ind w:firstLineChars="200" w:firstLine="480"/>
-        <w:rPr>
-          <w:sz w:val="24"/>
-          <w:szCs w:val="24"/>
-        </w:rPr>
-      </w:pPr>
+        <w:t>结合</w:t>
+      </w:r>
+      <w:r>
+        <w:rPr>
+          <w:sz w:val="24"/>
+          <w:szCs w:val="24"/>
+        </w:rPr>
+        <w:t>不同机床</w:t>
+      </w:r>
+      <w:r>
+        <w:rPr>
+          <w:rFonts w:hint="eastAsia"/>
+          <w:sz w:val="24"/>
+          <w:szCs w:val="24"/>
+        </w:rPr>
+        <w:t>及</w:t>
+      </w:r>
+      <w:r>
+        <w:rPr>
+          <w:sz w:val="24"/>
+          <w:szCs w:val="24"/>
+        </w:rPr>
+        <w:t>相关软件平台的特点进行</w:t>
+      </w:r>
+      <w:r>
+        <w:rPr>
+          <w:rFonts w:hint="eastAsia"/>
+          <w:sz w:val="24"/>
+          <w:szCs w:val="24"/>
+        </w:rPr>
+        <w:t>配置</w:t>
+      </w:r>
+      <w:r>
+        <w:rPr>
+          <w:sz w:val="24"/>
+          <w:szCs w:val="24"/>
+        </w:rPr>
+        <w:t>。</w:t>
+      </w:r>
+      <w:r>
+        <w:rPr>
+          <w:rFonts w:hint="eastAsia"/>
+          <w:sz w:val="24"/>
+          <w:szCs w:val="24"/>
+        </w:rPr>
+        <w:t>此外</w:t>
+      </w:r>
+      <w:r>
+        <w:rPr>
+          <w:sz w:val="24"/>
+          <w:szCs w:val="24"/>
+        </w:rPr>
+        <w:t>，</w:t>
+      </w:r>
+      <w:r>
+        <w:rPr>
+          <w:rFonts w:hint="eastAsia"/>
+          <w:sz w:val="24"/>
+          <w:szCs w:val="24"/>
+        </w:rPr>
+        <w:t>机床</w:t>
+      </w:r>
+      <w:r>
+        <w:rPr>
+          <w:sz w:val="24"/>
+          <w:szCs w:val="24"/>
+        </w:rPr>
+        <w:t>配套设备</w:t>
+      </w:r>
+      <w:r>
+        <w:rPr>
+          <w:rFonts w:hint="eastAsia"/>
+          <w:sz w:val="24"/>
+          <w:szCs w:val="24"/>
+        </w:rPr>
+        <w:t>需要提供</w:t>
+      </w:r>
+      <w:r>
+        <w:rPr>
+          <w:sz w:val="24"/>
+          <w:szCs w:val="24"/>
+        </w:rPr>
+        <w:t>数据</w:t>
+      </w:r>
+      <w:r>
+        <w:rPr>
+          <w:rFonts w:hint="eastAsia"/>
+          <w:sz w:val="24"/>
+          <w:szCs w:val="24"/>
+        </w:rPr>
+        <w:t>管理功能</w:t>
+      </w:r>
+      <w:r>
+        <w:rPr>
+          <w:sz w:val="24"/>
+          <w:szCs w:val="24"/>
+        </w:rPr>
+        <w:t>，保证操作员可以对设备的状态</w:t>
+      </w:r>
+      <w:r>
+        <w:rPr>
+          <w:rFonts w:hint="eastAsia"/>
+          <w:sz w:val="24"/>
+          <w:szCs w:val="24"/>
+        </w:rPr>
+        <w:t>、</w:t>
+      </w:r>
+      <w:r>
+        <w:rPr>
+          <w:sz w:val="24"/>
+          <w:szCs w:val="24"/>
+        </w:rPr>
+        <w:t>操作历史等进行管理，</w:t>
+      </w:r>
+      <w:r>
+        <w:rPr>
+          <w:rFonts w:hint="eastAsia"/>
+          <w:sz w:val="24"/>
+          <w:szCs w:val="24"/>
+        </w:rPr>
+        <w:t>便于</w:t>
+      </w:r>
+      <w:r>
+        <w:rPr>
+          <w:sz w:val="24"/>
+          <w:szCs w:val="24"/>
+        </w:rPr>
+        <w:t>设备的维护</w:t>
+      </w:r>
+      <w:r>
+        <w:rPr>
+          <w:rFonts w:hint="eastAsia"/>
+          <w:sz w:val="24"/>
+          <w:szCs w:val="24"/>
+        </w:rPr>
+        <w:t>。</w:t>
+      </w:r>
+      <w:r>
+        <w:rPr>
+          <w:rFonts w:hint="eastAsia"/>
+          <w:sz w:val="24"/>
+          <w:szCs w:val="24"/>
+        </w:rPr>
+        <w:t>最后</w:t>
+      </w:r>
+      <w:r>
+        <w:rPr>
+          <w:sz w:val="24"/>
+          <w:szCs w:val="24"/>
+        </w:rPr>
+        <w:t>，</w:t>
+      </w:r>
+      <w:r>
+        <w:rPr>
+          <w:rFonts w:hint="eastAsia"/>
+          <w:sz w:val="24"/>
+          <w:szCs w:val="24"/>
+        </w:rPr>
+        <w:t>辅助设备需要</w:t>
+      </w:r>
+      <w:r>
+        <w:rPr>
+          <w:sz w:val="24"/>
+          <w:szCs w:val="24"/>
+        </w:rPr>
+        <w:t>预留对</w:t>
+      </w:r>
+      <w:r>
+        <w:rPr>
+          <w:rFonts w:hint="eastAsia"/>
+          <w:sz w:val="24"/>
+          <w:szCs w:val="24"/>
+        </w:rPr>
+        <w:t>训练</w:t>
+      </w:r>
+      <w:r>
+        <w:rPr>
+          <w:sz w:val="24"/>
+          <w:szCs w:val="24"/>
+        </w:rPr>
+        <w:t>中心信息平台的接口</w:t>
+      </w:r>
+      <w:r>
+        <w:rPr>
+          <w:rFonts w:hint="eastAsia"/>
+          <w:sz w:val="24"/>
+          <w:szCs w:val="24"/>
+        </w:rPr>
+        <w:t>。</w:t>
+      </w:r>
     </w:p>
     <w:p>
       <w:pPr>
@@ -1932,31 +2090,535 @@
           <w:szCs w:val="24"/>
         </w:rPr>
       </w:pPr>
+      <w:r>
+        <w:rPr>
+          <w:rFonts w:hint="eastAsia"/>
+          <w:sz w:val="24"/>
+          <w:szCs w:val="24"/>
+        </w:rPr>
+        <w:t>为了</w:t>
+      </w:r>
+      <w:r>
+        <w:rPr>
+          <w:sz w:val="24"/>
+          <w:szCs w:val="24"/>
+        </w:rPr>
+        <w:t>满足</w:t>
+      </w:r>
+      <w:r>
+        <w:rPr>
+          <w:rFonts w:hint="eastAsia"/>
+          <w:sz w:val="24"/>
+          <w:szCs w:val="24"/>
+        </w:rPr>
+        <w:t>常规实践教学活动</w:t>
+      </w:r>
+      <w:r>
+        <w:rPr>
+          <w:sz w:val="24"/>
+          <w:szCs w:val="24"/>
+        </w:rPr>
+        <w:t>的需要，</w:t>
+      </w:r>
+      <w:r>
+        <w:rPr>
+          <w:rFonts w:hint="eastAsia"/>
+          <w:sz w:val="24"/>
+          <w:szCs w:val="24"/>
+        </w:rPr>
+        <w:t>数字</w:t>
+      </w:r>
+      <w:r>
+        <w:rPr>
+          <w:sz w:val="24"/>
+          <w:szCs w:val="24"/>
+        </w:rPr>
+        <w:t>加工</w:t>
+      </w:r>
+      <w:r>
+        <w:rPr>
+          <w:rFonts w:hint="eastAsia"/>
+          <w:sz w:val="24"/>
+          <w:szCs w:val="24"/>
+        </w:rPr>
+        <w:t>部分</w:t>
+      </w:r>
+      <w:r>
+        <w:rPr>
+          <w:sz w:val="24"/>
+          <w:szCs w:val="24"/>
+        </w:rPr>
+        <w:t>平均</w:t>
+      </w:r>
+      <w:r>
+        <w:rPr>
+          <w:rFonts w:hint="eastAsia"/>
+          <w:sz w:val="24"/>
+          <w:szCs w:val="24"/>
+        </w:rPr>
+        <w:t>40</w:t>
+      </w:r>
+      <w:r>
+        <w:rPr>
+          <w:sz w:val="24"/>
+          <w:szCs w:val="24"/>
+        </w:rPr>
+        <w:t>-80</w:t>
+      </w:r>
+      <w:r>
+        <w:rPr>
+          <w:rFonts w:hint="eastAsia"/>
+          <w:sz w:val="24"/>
+          <w:szCs w:val="24"/>
+        </w:rPr>
+        <w:t>人</w:t>
+      </w:r>
+      <w:r>
+        <w:rPr>
+          <w:sz w:val="24"/>
+          <w:szCs w:val="24"/>
+        </w:rPr>
+        <w:t>的课程，可以按照</w:t>
+      </w:r>
+      <w:r>
+        <w:rPr>
+          <w:rFonts w:hint="eastAsia"/>
+          <w:sz w:val="24"/>
+          <w:szCs w:val="24"/>
+        </w:rPr>
+        <w:t>2</w:t>
+      </w:r>
+      <w:r>
+        <w:rPr>
+          <w:sz w:val="24"/>
+          <w:szCs w:val="24"/>
+        </w:rPr>
+        <w:t>-4</w:t>
+      </w:r>
+      <w:r>
+        <w:rPr>
+          <w:rFonts w:hint="eastAsia"/>
+          <w:sz w:val="24"/>
+          <w:szCs w:val="24"/>
+        </w:rPr>
+        <w:t>人</w:t>
+      </w:r>
+      <w:r>
+        <w:rPr>
+          <w:sz w:val="24"/>
+          <w:szCs w:val="24"/>
+        </w:rPr>
+        <w:t>一台电脑进行实操的</w:t>
+      </w:r>
+      <w:r>
+        <w:rPr>
+          <w:rFonts w:hint="eastAsia"/>
+          <w:sz w:val="24"/>
+          <w:szCs w:val="24"/>
+        </w:rPr>
+        <w:t>方法</w:t>
+      </w:r>
+      <w:r>
+        <w:rPr>
+          <w:sz w:val="24"/>
+          <w:szCs w:val="24"/>
+        </w:rPr>
+        <w:t>进行分配</w:t>
+      </w:r>
+      <w:r>
+        <w:rPr>
+          <w:rFonts w:hint="eastAsia"/>
+          <w:sz w:val="24"/>
+          <w:szCs w:val="24"/>
+        </w:rPr>
+        <w:t>，即</w:t>
+      </w:r>
+      <w:r>
+        <w:rPr>
+          <w:sz w:val="24"/>
+          <w:szCs w:val="24"/>
+        </w:rPr>
+        <w:t>需要</w:t>
+      </w:r>
+      <w:r>
+        <w:rPr>
+          <w:rFonts w:hint="eastAsia"/>
+          <w:sz w:val="24"/>
+          <w:szCs w:val="24"/>
+        </w:rPr>
+        <w:t>20</w:t>
+      </w:r>
+      <w:r>
+        <w:rPr>
+          <w:rFonts w:hint="eastAsia"/>
+          <w:sz w:val="24"/>
+          <w:szCs w:val="24"/>
+        </w:rPr>
+        <w:t>台图形</w:t>
+      </w:r>
+      <w:r>
+        <w:rPr>
+          <w:sz w:val="24"/>
+          <w:szCs w:val="24"/>
+        </w:rPr>
+        <w:t>工作站</w:t>
+      </w:r>
+      <w:r>
+        <w:rPr>
+          <w:rFonts w:hint="eastAsia"/>
+          <w:sz w:val="24"/>
+          <w:szCs w:val="24"/>
+        </w:rPr>
+        <w:t>。保证日常</w:t>
+      </w:r>
+      <w:r>
+        <w:rPr>
+          <w:sz w:val="24"/>
+          <w:szCs w:val="24"/>
+        </w:rPr>
+        <w:t>的产品设计、虚拟制造、虚拟装配等</w:t>
+      </w:r>
+      <w:r>
+        <w:rPr>
+          <w:rFonts w:hint="eastAsia"/>
+          <w:sz w:val="24"/>
+          <w:szCs w:val="24"/>
+        </w:rPr>
+        <w:t>工作</w:t>
+      </w:r>
+      <w:r>
+        <w:rPr>
+          <w:sz w:val="24"/>
+          <w:szCs w:val="24"/>
+        </w:rPr>
+        <w:t>内容的情况下，配置需求如下：</w:t>
+      </w:r>
     </w:p>
-    <w:p>
-      <w:pPr>
-        <w:pStyle w:val="Heading2"/>
-        <w:numPr>
-          <w:ilvl w:val="1"/>
-          <w:numId w:val="1"/>
-        </w:numPr>
-        <w:spacing w:before="120" w:after="120" w:line="240" w:lineRule="auto"/>
-      </w:pPr>
-      <w:r>
-        <w:rPr>
-          <w:rFonts w:hint="eastAsia"/>
-        </w:rPr>
-        <w:t>加工</w:t>
-      </w:r>
-      <w:r>
-        <w:t>设备配套</w:t>
-      </w:r>
-    </w:p>
+    <w:tbl>
+      <w:tblPr>
+        <w:tblStyle w:val="TableGrid"/>
+        <w:tblW w:w="0" w:type="auto"/>
+        <w:tblLook w:val="04A0" w:firstRow="1" w:lastRow="0" w:firstColumn="1" w:lastColumn="0" w:noHBand="0" w:noVBand="1"/>
+      </w:tblPr>
+      <w:tblGrid>
+        <w:gridCol w:w="1980"/>
+        <w:gridCol w:w="6316"/>
+      </w:tblGrid>
+      <w:tr>
+        <w:tc>
+          <w:tcPr>
+            <w:tcW w:w="1980" w:type="dxa"/>
+          </w:tcPr>
+          <w:p>
+            <w:pPr>
+              <w:spacing w:line="276" w:lineRule="auto"/>
+              <w:rPr>
+                <w:b/>
+                <w:sz w:val="24"/>
+                <w:szCs w:val="24"/>
+              </w:rPr>
+            </w:pPr>
+            <w:r>
+              <w:rPr>
+                <w:rFonts w:hint="eastAsia"/>
+                <w:b/>
+                <w:sz w:val="24"/>
+                <w:szCs w:val="24"/>
+              </w:rPr>
+              <w:t>项目</w:t>
+            </w:r>
+          </w:p>
+        </w:tc>
+        <w:tc>
+          <w:tcPr>
+            <w:tcW w:w="6316" w:type="dxa"/>
+          </w:tcPr>
+          <w:p>
+            <w:pPr>
+              <w:spacing w:line="276" w:lineRule="auto"/>
+              <w:rPr>
+                <w:b/>
+                <w:sz w:val="24"/>
+                <w:szCs w:val="24"/>
+              </w:rPr>
+            </w:pPr>
+            <w:r>
+              <w:rPr>
+                <w:rFonts w:hint="eastAsia"/>
+                <w:b/>
+                <w:sz w:val="24"/>
+                <w:szCs w:val="24"/>
+              </w:rPr>
+              <w:t>需求</w:t>
+            </w:r>
+          </w:p>
+        </w:tc>
+      </w:tr>
+      <w:tr>
+        <w:tc>
+          <w:tcPr>
+            <w:tcW w:w="1980" w:type="dxa"/>
+          </w:tcPr>
+          <w:p>
+            <w:r>
+              <w:rPr>
+                <w:rFonts w:hint="eastAsia"/>
+              </w:rPr>
+              <w:t>操作系统</w:t>
+            </w:r>
+          </w:p>
+        </w:tc>
+        <w:tc>
+          <w:tcPr>
+            <w:tcW w:w="6316" w:type="dxa"/>
+          </w:tcPr>
+          <w:p>
+            <w:r>
+              <w:rPr>
+                <w:rFonts w:hint="eastAsia"/>
+              </w:rPr>
+              <w:t>Windows</w:t>
+            </w:r>
+            <w:r>
+              <w:t xml:space="preserve"> 7 </w:t>
+            </w:r>
+            <w:r>
+              <w:rPr>
+                <w:rFonts w:hint="eastAsia"/>
+              </w:rPr>
+              <w:t>以上</w:t>
+            </w:r>
+          </w:p>
+        </w:tc>
+      </w:tr>
+      <w:tr>
+        <w:tc>
+          <w:tcPr>
+            <w:tcW w:w="1980" w:type="dxa"/>
+          </w:tcPr>
+          <w:p>
+            <w:r>
+              <w:rPr>
+                <w:rFonts w:hint="eastAsia"/>
+              </w:rPr>
+              <w:t>CPU</w:t>
+            </w:r>
+          </w:p>
+        </w:tc>
+        <w:tc>
+          <w:tcPr>
+            <w:tcW w:w="6316" w:type="dxa"/>
+          </w:tcPr>
+          <w:p>
+            <w:r>
+              <w:rPr>
+                <w:rFonts w:hint="eastAsia"/>
+              </w:rPr>
+              <w:t>双核</w:t>
+            </w:r>
+            <w:r>
+              <w:t>，</w:t>
+            </w:r>
+            <w:r>
+              <w:t>3.0GHz</w:t>
+            </w:r>
+            <w:r>
+              <w:t>以上</w:t>
+            </w:r>
+          </w:p>
+        </w:tc>
+      </w:tr>
+      <w:tr>
+        <w:tc>
+          <w:tcPr>
+            <w:tcW w:w="1980" w:type="dxa"/>
+          </w:tcPr>
+          <w:p>
+            <w:r>
+              <w:rPr>
+                <w:rFonts w:hint="eastAsia"/>
+              </w:rPr>
+              <w:t>内存容量</w:t>
+            </w:r>
+          </w:p>
+        </w:tc>
+        <w:tc>
+          <w:tcPr>
+            <w:tcW w:w="6316" w:type="dxa"/>
+          </w:tcPr>
+          <w:p>
+            <w:r>
+              <w:rPr>
+                <w:rFonts w:hint="eastAsia"/>
+              </w:rPr>
+              <w:t>4</w:t>
+            </w:r>
+            <w:r>
+              <w:t>GB</w:t>
+            </w:r>
+            <w:r>
+              <w:t>以上</w:t>
+            </w:r>
+          </w:p>
+        </w:tc>
+      </w:tr>
+      <w:tr>
+        <w:tc>
+          <w:tcPr>
+            <w:tcW w:w="1980" w:type="dxa"/>
+          </w:tcPr>
+          <w:p>
+            <w:r>
+              <w:rPr>
+                <w:rFonts w:hint="eastAsia"/>
+              </w:rPr>
+              <w:t>硬盘</w:t>
+            </w:r>
+            <w:r>
+              <w:t>容量</w:t>
+            </w:r>
+          </w:p>
+        </w:tc>
+        <w:tc>
+          <w:tcPr>
+            <w:tcW w:w="6316" w:type="dxa"/>
+          </w:tcPr>
+          <w:p>
+            <w:r>
+              <w:rPr>
+                <w:rFonts w:hint="eastAsia"/>
+              </w:rPr>
+              <w:t>500</w:t>
+            </w:r>
+            <w:r>
+              <w:t>GB</w:t>
+            </w:r>
+            <w:r>
+              <w:t>以上</w:t>
+            </w:r>
+          </w:p>
+        </w:tc>
+      </w:tr>
+      <w:tr>
+        <w:tc>
+          <w:tcPr>
+            <w:tcW w:w="1980" w:type="dxa"/>
+          </w:tcPr>
+          <w:p>
+            <w:r>
+              <w:rPr>
+                <w:rFonts w:hint="eastAsia"/>
+              </w:rPr>
+              <w:t>显示卡</w:t>
+            </w:r>
+          </w:p>
+        </w:tc>
+        <w:tc>
+          <w:tcPr>
+            <w:tcW w:w="6316" w:type="dxa"/>
+          </w:tcPr>
+          <w:p>
+            <w:r>
+              <w:rPr>
+                <w:rFonts w:hint="eastAsia"/>
+              </w:rPr>
+              <w:t>专业</w:t>
+            </w:r>
+            <w:r>
+              <w:rPr>
+                <w:rFonts w:hint="eastAsia"/>
+              </w:rPr>
+              <w:t>制图</w:t>
+            </w:r>
+            <w:r>
+              <w:t>显卡</w:t>
+            </w:r>
+            <w:r>
+              <w:rPr>
+                <w:rFonts w:hint="eastAsia"/>
+              </w:rPr>
+              <w:t>级</w:t>
+            </w:r>
+            <w:r>
+              <w:t>，</w:t>
+            </w:r>
+            <w:r>
+              <w:rPr>
+                <w:rFonts w:hint="eastAsia"/>
+              </w:rPr>
+              <w:t>显存</w:t>
+            </w:r>
+            <w:r>
+              <w:rPr>
+                <w:rFonts w:hint="eastAsia"/>
+              </w:rPr>
+              <w:t>512</w:t>
+            </w:r>
+            <w:r>
+              <w:t>MB</w:t>
+            </w:r>
+            <w:r>
+              <w:t>以上</w:t>
+            </w:r>
+          </w:p>
+        </w:tc>
+      </w:tr>
+      <w:tr>
+        <w:tc>
+          <w:tcPr>
+            <w:tcW w:w="1980" w:type="dxa"/>
+          </w:tcPr>
+          <w:p>
+            <w:r>
+              <w:rPr>
+                <w:rFonts w:hint="eastAsia"/>
+              </w:rPr>
+              <w:t>显示器</w:t>
+            </w:r>
+            <w:r>
+              <w:t>尺寸</w:t>
+            </w:r>
+          </w:p>
+        </w:tc>
+        <w:tc>
+          <w:tcPr>
+            <w:tcW w:w="6316" w:type="dxa"/>
+          </w:tcPr>
+          <w:p>
+            <w:r>
+              <w:rPr>
+                <w:rFonts w:hint="eastAsia"/>
+              </w:rPr>
+              <w:t>宽屏</w:t>
+            </w:r>
+            <w:r>
+              <w:t>，</w:t>
+            </w:r>
+            <w:r>
+              <w:rPr>
+                <w:rFonts w:hint="eastAsia"/>
+              </w:rPr>
+              <w:t>19</w:t>
+            </w:r>
+            <w:r>
+              <w:rPr>
+                <w:rFonts w:hint="eastAsia"/>
+              </w:rPr>
+              <w:t>寸</w:t>
+            </w:r>
+            <w:r>
+              <w:t>以上</w:t>
+            </w:r>
+          </w:p>
+        </w:tc>
+      </w:tr>
+    </w:tbl>
     <w:p>
       <w:pPr>
         <w:spacing w:line="276" w:lineRule="auto"/>
         <w:ind w:firstLineChars="200" w:firstLine="480"/>
         <w:rPr>
+          <w:rFonts w:hint="eastAsia"/>
           <w:sz w:val="24"/>
           <w:szCs w:val="24"/>
         </w:rPr>
@@ -1975,16 +2637,10 @@
         <w:rPr>
           <w:rFonts w:hint="eastAsia"/>
         </w:rPr>
-        <w:t>教学展示及日常</w:t>
-      </w:r>
-      <w:r>
-        <w:t>展示</w:t>
-      </w:r>
-      <w:r>
-        <w:rPr>
-          <w:rFonts w:hint="eastAsia"/>
-        </w:rPr>
-        <w:t>设备</w:t>
+        <w:t>加工</w:t>
+      </w:r>
+      <w:r>
+        <w:t>设备配套</w:t>
       </w:r>
     </w:p>
     <w:p>
@@ -1996,6 +2652,530 @@
           <w:szCs w:val="24"/>
         </w:rPr>
       </w:pPr>
+      <w:r>
+        <w:rPr>
+          <w:rFonts w:hint="eastAsia"/>
+          <w:sz w:val="24"/>
+          <w:szCs w:val="24"/>
+        </w:rPr>
+        <w:t>每台</w:t>
+      </w:r>
+      <w:r>
+        <w:rPr>
+          <w:sz w:val="24"/>
+          <w:szCs w:val="24"/>
+        </w:rPr>
+        <w:t>加工设备需要配置一台</w:t>
+      </w:r>
+      <w:r>
+        <w:rPr>
+          <w:rFonts w:hint="eastAsia"/>
+          <w:sz w:val="24"/>
+          <w:szCs w:val="24"/>
+        </w:rPr>
+        <w:t>图形工作站</w:t>
+      </w:r>
+      <w:r>
+        <w:rPr>
+          <w:rFonts w:hint="eastAsia"/>
+          <w:sz w:val="24"/>
+          <w:szCs w:val="24"/>
+        </w:rPr>
+        <w:t>作为</w:t>
+      </w:r>
+      <w:r>
+        <w:rPr>
+          <w:rFonts w:hint="eastAsia"/>
+          <w:sz w:val="24"/>
+          <w:szCs w:val="24"/>
+        </w:rPr>
+        <w:t>产品</w:t>
+      </w:r>
+      <w:r>
+        <w:rPr>
+          <w:sz w:val="24"/>
+          <w:szCs w:val="24"/>
+        </w:rPr>
+        <w:t>设计、</w:t>
+      </w:r>
+      <w:r>
+        <w:rPr>
+          <w:rFonts w:hint="eastAsia"/>
+          <w:sz w:val="24"/>
+          <w:szCs w:val="24"/>
+        </w:rPr>
+        <w:t>加工</w:t>
+      </w:r>
+      <w:r>
+        <w:rPr>
+          <w:sz w:val="24"/>
+          <w:szCs w:val="24"/>
+        </w:rPr>
+        <w:t>预处理、加工</w:t>
+      </w:r>
+      <w:r>
+        <w:rPr>
+          <w:sz w:val="24"/>
+          <w:szCs w:val="24"/>
+        </w:rPr>
+        <w:t>操作</w:t>
+      </w:r>
+      <w:r>
+        <w:rPr>
+          <w:rFonts w:hint="eastAsia"/>
+          <w:sz w:val="24"/>
+          <w:szCs w:val="24"/>
+        </w:rPr>
+        <w:t>的</w:t>
+      </w:r>
+      <w:r>
+        <w:rPr>
+          <w:sz w:val="24"/>
+          <w:szCs w:val="24"/>
+        </w:rPr>
+        <w:t>终端，</w:t>
+      </w:r>
+      <w:r>
+        <w:rPr>
+          <w:rFonts w:hint="eastAsia"/>
+          <w:sz w:val="24"/>
+          <w:szCs w:val="24"/>
+        </w:rPr>
+        <w:t>其基本</w:t>
+      </w:r>
+      <w:r>
+        <w:rPr>
+          <w:sz w:val="24"/>
+          <w:szCs w:val="24"/>
+        </w:rPr>
+        <w:t>配置</w:t>
+      </w:r>
+      <w:r>
+        <w:rPr>
+          <w:rFonts w:hint="eastAsia"/>
+          <w:sz w:val="24"/>
+          <w:szCs w:val="24"/>
+        </w:rPr>
+        <w:t>需求</w:t>
+      </w:r>
+      <w:r>
+        <w:rPr>
+          <w:sz w:val="24"/>
+          <w:szCs w:val="24"/>
+        </w:rPr>
+        <w:t>如下：</w:t>
+      </w:r>
+    </w:p>
+    <w:tbl>
+      <w:tblPr>
+        <w:tblStyle w:val="TableGrid"/>
+        <w:tblW w:w="0" w:type="auto"/>
+        <w:tblLook w:val="04A0" w:firstRow="1" w:lastRow="0" w:firstColumn="1" w:lastColumn="0" w:noHBand="0" w:noVBand="1"/>
+      </w:tblPr>
+      <w:tblGrid>
+        <w:gridCol w:w="1980"/>
+        <w:gridCol w:w="6316"/>
+      </w:tblGrid>
+      <w:tr>
+        <w:tc>
+          <w:tcPr>
+            <w:tcW w:w="1980" w:type="dxa"/>
+          </w:tcPr>
+          <w:p>
+            <w:pPr>
+              <w:spacing w:line="276" w:lineRule="auto"/>
+              <w:rPr>
+                <w:b/>
+                <w:sz w:val="24"/>
+                <w:szCs w:val="24"/>
+              </w:rPr>
+            </w:pPr>
+            <w:r>
+              <w:rPr>
+                <w:rFonts w:hint="eastAsia"/>
+                <w:b/>
+                <w:sz w:val="24"/>
+                <w:szCs w:val="24"/>
+              </w:rPr>
+              <w:t>项目</w:t>
+            </w:r>
+          </w:p>
+        </w:tc>
+        <w:tc>
+          <w:tcPr>
+            <w:tcW w:w="6316" w:type="dxa"/>
+          </w:tcPr>
+          <w:p>
+            <w:pPr>
+              <w:spacing w:line="276" w:lineRule="auto"/>
+              <w:rPr>
+                <w:b/>
+                <w:sz w:val="24"/>
+                <w:szCs w:val="24"/>
+              </w:rPr>
+            </w:pPr>
+            <w:r>
+              <w:rPr>
+                <w:rFonts w:hint="eastAsia"/>
+                <w:b/>
+                <w:sz w:val="24"/>
+                <w:szCs w:val="24"/>
+              </w:rPr>
+              <w:t>需求</w:t>
+            </w:r>
+          </w:p>
+        </w:tc>
+      </w:tr>
+      <w:tr>
+        <w:tc>
+          <w:tcPr>
+            <w:tcW w:w="1980" w:type="dxa"/>
+          </w:tcPr>
+          <w:p>
+            <w:r>
+              <w:rPr>
+                <w:rFonts w:hint="eastAsia"/>
+              </w:rPr>
+              <w:t>操作系统</w:t>
+            </w:r>
+          </w:p>
+        </w:tc>
+        <w:tc>
+          <w:tcPr>
+            <w:tcW w:w="6316" w:type="dxa"/>
+          </w:tcPr>
+          <w:p>
+            <w:r>
+              <w:rPr>
+                <w:rFonts w:hint="eastAsia"/>
+              </w:rPr>
+              <w:t>Windows</w:t>
+            </w:r>
+            <w:r>
+              <w:t xml:space="preserve"> 7 </w:t>
+            </w:r>
+            <w:r>
+              <w:rPr>
+                <w:rFonts w:hint="eastAsia"/>
+              </w:rPr>
+              <w:t>以上</w:t>
+            </w:r>
+          </w:p>
+        </w:tc>
+      </w:tr>
+      <w:tr>
+        <w:tc>
+          <w:tcPr>
+            <w:tcW w:w="1980" w:type="dxa"/>
+          </w:tcPr>
+          <w:p>
+            <w:r>
+              <w:rPr>
+                <w:rFonts w:hint="eastAsia"/>
+              </w:rPr>
+              <w:t>CPU</w:t>
+            </w:r>
+          </w:p>
+        </w:tc>
+        <w:tc>
+          <w:tcPr>
+            <w:tcW w:w="6316" w:type="dxa"/>
+          </w:tcPr>
+          <w:p>
+            <w:r>
+              <w:rPr>
+                <w:rFonts w:hint="eastAsia"/>
+              </w:rPr>
+              <w:t>四</w:t>
+            </w:r>
+            <w:r>
+              <w:rPr>
+                <w:rFonts w:hint="eastAsia"/>
+              </w:rPr>
+              <w:t>核</w:t>
+            </w:r>
+            <w:r>
+              <w:t>，</w:t>
+            </w:r>
+            <w:r>
+              <w:t>3.0GHz</w:t>
+            </w:r>
+            <w:r>
+              <w:t>以上</w:t>
+            </w:r>
+          </w:p>
+        </w:tc>
+      </w:tr>
+      <w:tr>
+        <w:tc>
+          <w:tcPr>
+            <w:tcW w:w="1980" w:type="dxa"/>
+          </w:tcPr>
+          <w:p>
+            <w:r>
+              <w:rPr>
+                <w:rFonts w:hint="eastAsia"/>
+              </w:rPr>
+              <w:t>内存容量</w:t>
+            </w:r>
+          </w:p>
+        </w:tc>
+        <w:tc>
+          <w:tcPr>
+            <w:tcW w:w="6316" w:type="dxa"/>
+          </w:tcPr>
+          <w:p>
+            <w:r>
+              <w:rPr>
+                <w:rFonts w:hint="eastAsia"/>
+              </w:rPr>
+              <w:t>4</w:t>
+            </w:r>
+            <w:r>
+              <w:t>GB</w:t>
+            </w:r>
+            <w:r>
+              <w:t>以上</w:t>
+            </w:r>
+          </w:p>
+        </w:tc>
+      </w:tr>
+      <w:tr>
+        <w:tc>
+          <w:tcPr>
+            <w:tcW w:w="1980" w:type="dxa"/>
+          </w:tcPr>
+          <w:p>
+            <w:r>
+              <w:rPr>
+                <w:rFonts w:hint="eastAsia"/>
+              </w:rPr>
+              <w:t>硬盘</w:t>
+            </w:r>
+            <w:r>
+              <w:t>容量</w:t>
+            </w:r>
+          </w:p>
+        </w:tc>
+        <w:tc>
+          <w:tcPr>
+            <w:tcW w:w="6316" w:type="dxa"/>
+          </w:tcPr>
+          <w:p>
+            <w:r>
+              <w:rPr>
+                <w:rFonts w:hint="eastAsia"/>
+              </w:rPr>
+              <w:t>500</w:t>
+            </w:r>
+            <w:r>
+              <w:t>GB</w:t>
+            </w:r>
+            <w:r>
+              <w:t>以上</w:t>
+            </w:r>
+          </w:p>
+        </w:tc>
+      </w:tr>
+      <w:tr>
+        <w:tc>
+          <w:tcPr>
+            <w:tcW w:w="1980" w:type="dxa"/>
+          </w:tcPr>
+          <w:p>
+            <w:r>
+              <w:rPr>
+                <w:rFonts w:hint="eastAsia"/>
+              </w:rPr>
+              <w:t>显示卡</w:t>
+            </w:r>
+          </w:p>
+        </w:tc>
+        <w:tc>
+          <w:tcPr>
+            <w:tcW w:w="6316" w:type="dxa"/>
+          </w:tcPr>
+          <w:p>
+            <w:r>
+              <w:rPr>
+                <w:rFonts w:hint="eastAsia"/>
+              </w:rPr>
+              <w:t>专业</w:t>
+            </w:r>
+            <w:r>
+              <w:rPr>
+                <w:rFonts w:hint="eastAsia"/>
+              </w:rPr>
+              <w:t>制图</w:t>
+            </w:r>
+            <w:r>
+              <w:t>显卡</w:t>
+            </w:r>
+            <w:r>
+              <w:rPr>
+                <w:rFonts w:hint="eastAsia"/>
+              </w:rPr>
+              <w:t>级</w:t>
+            </w:r>
+            <w:r>
+              <w:t>，</w:t>
+            </w:r>
+            <w:r>
+              <w:rPr>
+                <w:rFonts w:hint="eastAsia"/>
+              </w:rPr>
+              <w:t>显存</w:t>
+            </w:r>
+            <w:r>
+              <w:rPr>
+                <w:rFonts w:hint="eastAsia"/>
+              </w:rPr>
+              <w:t>512</w:t>
+            </w:r>
+            <w:r>
+              <w:t>MB</w:t>
+            </w:r>
+            <w:r>
+              <w:t>以上</w:t>
+            </w:r>
+          </w:p>
+        </w:tc>
+      </w:tr>
+      <w:tr>
+        <w:tc>
+          <w:tcPr>
+            <w:tcW w:w="1980" w:type="dxa"/>
+          </w:tcPr>
+          <w:p>
+            <w:r>
+              <w:rPr>
+                <w:rFonts w:hint="eastAsia"/>
+              </w:rPr>
+              <w:t>显示器</w:t>
+            </w:r>
+            <w:r>
+              <w:t>尺寸</w:t>
+            </w:r>
+          </w:p>
+        </w:tc>
+        <w:tc>
+          <w:tcPr>
+            <w:tcW w:w="6316" w:type="dxa"/>
+          </w:tcPr>
+          <w:p>
+            <w:pPr>
+              <w:rPr>
+                <w:rFonts w:hint="eastAsia"/>
+              </w:rPr>
+            </w:pPr>
+            <w:r>
+              <w:rPr>
+                <w:rFonts w:hint="eastAsia"/>
+              </w:rPr>
+              <w:t>宽屏，</w:t>
+            </w:r>
+            <w:r>
+              <w:rPr>
+                <w:rFonts w:hint="eastAsia"/>
+              </w:rPr>
+              <w:t>22</w:t>
+            </w:r>
+            <w:r>
+              <w:rPr>
+                <w:rFonts w:hint="eastAsia"/>
+              </w:rPr>
+              <w:t>寸</w:t>
+            </w:r>
+            <w:r>
+              <w:t>以上</w:t>
+            </w:r>
+            <w:r>
+              <w:rPr>
+                <w:rFonts w:hint="eastAsia"/>
+              </w:rPr>
+              <w:t>；</w:t>
+            </w:r>
+            <w:r>
+              <w:t>或</w:t>
+            </w:r>
+            <w:r>
+              <w:rPr>
+                <w:rFonts w:hint="eastAsia"/>
+              </w:rPr>
+              <w:t>配置</w:t>
+            </w:r>
+            <w:r>
+              <w:t>两台显示器进行</w:t>
+            </w:r>
+            <w:r>
+              <w:t>双屏横向扩展</w:t>
+            </w:r>
+          </w:p>
+        </w:tc>
+      </w:tr>
+    </w:tbl>
+    <w:p>
+      <w:pPr>
+        <w:spacing w:line="276" w:lineRule="auto"/>
+        <w:ind w:firstLineChars="200" w:firstLine="480"/>
+        <w:rPr>
+          <w:sz w:val="24"/>
+          <w:szCs w:val="24"/>
+        </w:rPr>
+      </w:pPr>
+    </w:p>
+    <w:p>
+      <w:pPr>
+        <w:pStyle w:val="Heading2"/>
+        <w:numPr>
+          <w:ilvl w:val="1"/>
+          <w:numId w:val="1"/>
+        </w:numPr>
+        <w:spacing w:before="120" w:after="120" w:line="240" w:lineRule="auto"/>
+      </w:pPr>
+      <w:r>
+        <w:rPr>
+          <w:rFonts w:hint="eastAsia"/>
+        </w:rPr>
+        <w:lastRenderedPageBreak/>
+        <w:t>教学展示及日常</w:t>
+      </w:r>
+      <w:r>
+        <w:t>展示</w:t>
+      </w:r>
+      <w:r>
+        <w:rPr>
+          <w:rFonts w:hint="eastAsia"/>
+        </w:rPr>
+        <w:t>设备</w:t>
+      </w:r>
+    </w:p>
+    <w:p>
+      <w:pPr>
+        <w:pStyle w:val="Heading3"/>
+        <w:numPr>
+          <w:ilvl w:val="2"/>
+          <w:numId w:val="1"/>
+        </w:numPr>
+        <w:spacing w:before="0" w:after="0" w:line="240" w:lineRule="auto"/>
+        <w:ind w:left="992"/>
+        <w:rPr>
+          <w:sz w:val="24"/>
+        </w:rPr>
+      </w:pPr>
+      <w:r>
+        <w:rPr>
+          <w:rFonts w:hint="eastAsia"/>
+          <w:sz w:val="24"/>
+        </w:rPr>
+        <w:t>作品</w:t>
+      </w:r>
+      <w:r>
+        <w:rPr>
+          <w:sz w:val="24"/>
+        </w:rPr>
+        <w:t>展示</w:t>
+      </w:r>
     </w:p>
     <w:p>
       <w:pPr>
@@ -2006,6 +3186,140 @@
           <w:szCs w:val="24"/>
         </w:rPr>
       </w:pPr>
+      <w:r>
+        <w:rPr>
+          <w:rFonts w:hint="eastAsia"/>
+          <w:sz w:val="24"/>
+          <w:szCs w:val="24"/>
+        </w:rPr>
+        <w:t>作品</w:t>
+      </w:r>
+      <w:r>
+        <w:rPr>
+          <w:sz w:val="24"/>
+          <w:szCs w:val="24"/>
+        </w:rPr>
+        <w:t>展示</w:t>
+      </w:r>
+      <w:r>
+        <w:rPr>
+          <w:rFonts w:hint="eastAsia"/>
+          <w:sz w:val="24"/>
+          <w:szCs w:val="24"/>
+        </w:rPr>
+        <w:t>柜</w:t>
+      </w:r>
+      <w:r>
+        <w:rPr>
+          <w:sz w:val="24"/>
+          <w:szCs w:val="24"/>
+        </w:rPr>
+        <w:t>，带灯光照明，带单独的旋转</w:t>
+      </w:r>
+      <w:r>
+        <w:rPr>
+          <w:rFonts w:hint="eastAsia"/>
+          <w:sz w:val="24"/>
+          <w:szCs w:val="24"/>
+        </w:rPr>
+        <w:t>展示盘</w:t>
+      </w:r>
+      <w:r>
+        <w:rPr>
+          <w:sz w:val="24"/>
+          <w:szCs w:val="24"/>
+        </w:rPr>
+        <w:t>。</w:t>
+      </w:r>
+    </w:p>
+    <w:p>
+      <w:pPr>
+        <w:spacing w:line="276" w:lineRule="auto"/>
+        <w:ind w:firstLineChars="200" w:firstLine="480"/>
+        <w:rPr>
+          <w:rFonts w:hint="eastAsia"/>
+          <w:sz w:val="24"/>
+          <w:szCs w:val="24"/>
+        </w:rPr>
+      </w:pPr>
+      <w:r>
+        <w:rPr>
+          <w:rFonts w:hint="eastAsia"/>
+          <w:sz w:val="24"/>
+          <w:szCs w:val="24"/>
+        </w:rPr>
+        <w:t>作品展示</w:t>
+      </w:r>
+      <w:r>
+        <w:rPr>
+          <w:sz w:val="24"/>
+          <w:szCs w:val="24"/>
+        </w:rPr>
+        <w:t>标</w:t>
+      </w:r>
+      <w:bookmarkStart w:id="0" w:name="_GoBack"/>
+      <w:bookmarkEnd w:id="0"/>
+      <w:r>
+        <w:rPr>
+          <w:sz w:val="24"/>
+          <w:szCs w:val="24"/>
+        </w:rPr>
+        <w:t>牌</w:t>
+      </w:r>
+    </w:p>
+    <w:p>
+      <w:pPr>
+        <w:pStyle w:val="Heading3"/>
+        <w:numPr>
+          <w:ilvl w:val="2"/>
+          <w:numId w:val="1"/>
+        </w:numPr>
+        <w:spacing w:before="0" w:after="0" w:line="240" w:lineRule="auto"/>
+        <w:ind w:left="992"/>
+        <w:rPr>
+          <w:rFonts w:hint="eastAsia"/>
+          <w:sz w:val="24"/>
+        </w:rPr>
+      </w:pPr>
+      <w:r>
+        <w:rPr>
+          <w:rFonts w:hint="eastAsia"/>
+          <w:sz w:val="24"/>
+        </w:rPr>
+        <w:t>系统</w:t>
+      </w:r>
+      <w:r>
+        <w:rPr>
+          <w:sz w:val="24"/>
+        </w:rPr>
+        <w:t>展示</w:t>
+      </w:r>
+    </w:p>
+    <w:p>
+      <w:pPr>
+        <w:spacing w:line="276" w:lineRule="auto"/>
+        <w:ind w:firstLineChars="200" w:firstLine="480"/>
+        <w:rPr>
+          <w:rFonts w:hint="eastAsia"/>
+          <w:sz w:val="24"/>
+          <w:szCs w:val="24"/>
+        </w:rPr>
+      </w:pPr>
+      <w:r>
+        <w:rPr>
+          <w:rFonts w:hint="eastAsia"/>
+          <w:sz w:val="24"/>
+          <w:szCs w:val="24"/>
+        </w:rPr>
+        <w:t>大尺寸</w:t>
+      </w:r>
+      <w:r>
+        <w:rPr>
+          <w:sz w:val="24"/>
+          <w:szCs w:val="24"/>
+        </w:rPr>
+        <w:t>显示屏</w:t>
+      </w:r>
     </w:p>
     <w:p>
       <w:pPr>
@@ -2562,6 +3876,28 @@
       <w:szCs w:val="32"/>
     </w:rPr>
   </w:style>
+  <w:style w:type="paragraph" w:styleId="Heading3">
+    <w:name w:val="heading 3"/>
+    <w:basedOn w:val="Normal"/>
+    <w:next w:val="Normal"/>
+    <w:link w:val="Heading3Char"/>
+    <w:uiPriority w:val="9"/>
+    <w:unhideWhenUsed/>
+    <w:qFormat/>
+    <w:rsid w:val="00987749"/>
+    <w:pPr>
+      <w:keepNext/>
+      <w:keepLines/>
+      <w:spacing w:before="260" w:after="260" w:line="416" w:lineRule="auto"/>
+      <w:outlineLvl w:val="2"/>
+    </w:pPr>
+    <w:rPr>
+      <w:b/>
+      <w:bCs/>
+      <w:sz w:val="32"/>
+      <w:szCs w:val="32"/>
+    </w:rPr>
+  </w:style>
   <w:style w:type="character" w:default="1" w:styleId="DefaultParagraphFont">
     <w:name w:val="Default Paragraph Font"/>
     <w:uiPriority w:val="1"/>
@@ -2658,6 +3994,42 @@
     <w:rPr>
       <w:color w:val="0563C1" w:themeColor="hyperlink"/>
       <w:u w:val="single"/>
+    </w:rPr>
+  </w:style>
+  <w:style w:type="table" w:styleId="TableGrid">
+    <w:name w:val="Table Grid"/>
+    <w:basedOn w:val="TableNormal"/>
+    <w:uiPriority w:val="39"/>
+    <w:rsid w:val="00707E26"/>
+    <w:tblPr>
+      <w:tblInd w:w="0" w:type="dxa"/>
+      <w:tblBorders>
+        <w:top w:val="single" w:sz="4" w:space="0" w:color="auto"/>
+        <w:left w:val="single" w:sz="4" w:space="0" w:color="auto"/>
+        <w:bottom w:val="single" w:sz="4" w:space="0" w:color="auto"/>
+        <w:right w:val="single" w:sz="4" w:space="0" w:color="auto"/>
+        <w:insideH w:val="single" w:sz="4" w:space="0" w:color="auto"/>
+        <w:insideV w:val="single" w:sz="4" w:space="0" w:color="auto"/>
+      </w:tblBorders>
+      <w:tblCellMar>
+        <w:top w:w="0" w:type="dxa"/>
+        <w:left w:w="108" w:type="dxa"/>
+        <w:bottom w:w="0" w:type="dxa"/>
+        <w:right w:w="108" w:type="dxa"/>
+      </w:tblCellMar>
+    </w:tblPr>
+  </w:style>
+  <w:style w:type="character" w:customStyle="1" w:styleId="Heading3Char">
+    <w:name w:val="Heading 3 Char"/>
+    <w:basedOn w:val="DefaultParagraphFont"/>
+    <w:link w:val="Heading3"/>
+    <w:uiPriority w:val="9"/>
+    <w:rsid w:val="00987749"/>
+    <w:rPr>
+      <w:b/>
+      <w:bCs/>
+      <w:sz w:val="32"/>
+      <w:szCs w:val="32"/>
     </w:rPr>
   </w:style>
 </w:styles>

</xml_diff>